<commit_message>
Mis à jour CR
</commit_message>
<xml_diff>
--- a/compte_rendu/CR Projet BD.docx
+++ b/compte_rendu/CR Projet BD.docx
@@ -295,6 +295,118 @@
           <w:u w:val="single"/>
         </w:rPr>
       </w:pPr>
+    </w:p>
+    <w:p>
+      <w:pPr>
+        <w:rPr>
+          <w:sz w:val="24"/>
+          <w:szCs w:val="24"/>
+          <w:u w:val="single"/>
+        </w:rPr>
+      </w:pPr>
+    </w:p>
+    <w:p>
+      <w:pPr>
+        <w:rPr>
+          <w:sz w:val="24"/>
+          <w:szCs w:val="24"/>
+          <w:u w:val="single"/>
+        </w:rPr>
+      </w:pPr>
+      <w:r>
+        <w:rPr>
+          <w:sz w:val="24"/>
+          <w:szCs w:val="24"/>
+          <w:u w:val="single"/>
+        </w:rPr>
+        <w:lastRenderedPageBreak/>
+        <w:t>Structure de la Base de données sous MySQL :</w:t>
+      </w:r>
+    </w:p>
+    <w:p>
+      <w:pPr>
+        <w:rPr>
+          <w:sz w:val="24"/>
+          <w:szCs w:val="24"/>
+          <w:u w:val="single"/>
+        </w:rPr>
+      </w:pPr>
+      <w:r>
+        <w:rPr>
+          <w:noProof/>
+          <w:sz w:val="24"/>
+          <w:szCs w:val="24"/>
+          <w:u w:val="single"/>
+        </w:rPr>
+        <w:drawing>
+          <wp:anchor distT="0" distB="0" distL="114300" distR="114300" simplePos="0" relativeHeight="251660288" behindDoc="1" locked="0" layoutInCell="1" allowOverlap="1" wp14:anchorId="3DAEA5DC" wp14:editId="5B9B3313">
+            <wp:simplePos x="0" y="0"/>
+            <wp:positionH relativeFrom="column">
+              <wp:posOffset>2730</wp:posOffset>
+            </wp:positionH>
+            <wp:positionV relativeFrom="paragraph">
+              <wp:posOffset>-2647</wp:posOffset>
+            </wp:positionV>
+            <wp:extent cx="5760720" cy="3970020"/>
+            <wp:effectExtent l="19050" t="19050" r="11430" b="11430"/>
+            <wp:wrapTight wrapText="bothSides">
+              <wp:wrapPolygon edited="0">
+                <wp:start x="-71" y="-104"/>
+                <wp:lineTo x="-71" y="21559"/>
+                <wp:lineTo x="21571" y="21559"/>
+                <wp:lineTo x="21571" y="-104"/>
+                <wp:lineTo x="-71" y="-104"/>
+              </wp:wrapPolygon>
+            </wp:wrapTight>
+            <wp:docPr id="3" name="Image 3"/>
+            <wp:cNvGraphicFramePr>
+              <a:graphicFrameLocks xmlns:a="http://schemas.openxmlformats.org/drawingml/2006/main" noChangeAspect="1"/>
+            </wp:cNvGraphicFramePr>
+            <a:graphic xmlns:a="http://schemas.openxmlformats.org/drawingml/2006/main">
+              <a:graphicData uri="http://schemas.openxmlformats.org/drawingml/2006/picture">
+                <pic:pic xmlns:pic="http://schemas.openxmlformats.org/drawingml/2006/picture">
+                  <pic:nvPicPr>
+                    <pic:cNvPr id="3" name="Image 3"/>
+                    <pic:cNvPicPr/>
+                  </pic:nvPicPr>
+                  <pic:blipFill>
+                    <a:blip r:embed="rId6">
+                      <a:extLst>
+                        <a:ext uri="{28A0092B-C50C-407E-A947-70E740481C1C}">
+                          <a14:useLocalDpi xmlns:a14="http://schemas.microsoft.com/office/drawing/2010/main" val="0"/>
+                        </a:ext>
+                      </a:extLst>
+                    </a:blip>
+                    <a:stretch>
+                      <a:fillRect/>
+                    </a:stretch>
+                  </pic:blipFill>
+                  <pic:spPr>
+                    <a:xfrm>
+                      <a:off x="0" y="0"/>
+                      <a:ext cx="5760720" cy="3970020"/>
+                    </a:xfrm>
+                    <a:prstGeom prst="rect">
+                      <a:avLst/>
+                    </a:prstGeom>
+                    <a:ln>
+                      <a:solidFill>
+                        <a:schemeClr val="tx1"/>
+                      </a:solidFill>
+                    </a:ln>
+                  </pic:spPr>
+                </pic:pic>
+              </a:graphicData>
+            </a:graphic>
+            <wp14:sizeRelH relativeFrom="page">
+              <wp14:pctWidth>0</wp14:pctWidth>
+            </wp14:sizeRelH>
+            <wp14:sizeRelV relativeFrom="page">
+              <wp14:pctHeight>0</wp14:pctHeight>
+            </wp14:sizeRelV>
+          </wp:anchor>
+        </w:drawing>
+      </w:r>
     </w:p>
     <w:sectPr>
       <w:pgSz w:w="11906" w:h="16838"/>

</xml_diff>

<commit_message>
Mis a jour BD.
</commit_message>
<xml_diff>
--- a/compte_rendu/CR Projet BD.docx
+++ b/compte_rendu/CR Projet BD.docx
@@ -108,13 +108,13 @@
           <w:u w:val="single"/>
         </w:rPr>
         <w:drawing>
-          <wp:anchor distT="0" distB="0" distL="114300" distR="114300" simplePos="0" relativeHeight="251658240" behindDoc="1" locked="0" layoutInCell="1" allowOverlap="1" wp14:anchorId="554B50E8" wp14:editId="0CCFF892">
+          <wp:anchor distT="0" distB="0" distL="114300" distR="114300" simplePos="0" relativeHeight="251661312" behindDoc="1" locked="0" layoutInCell="1" allowOverlap="1" wp14:anchorId="385B63E3" wp14:editId="4A86CBF7">
             <wp:simplePos x="0" y="0"/>
             <wp:positionH relativeFrom="margin">
-              <wp:posOffset>-28575</wp:posOffset>
+              <wp:align>right</wp:align>
             </wp:positionH>
             <wp:positionV relativeFrom="paragraph">
-              <wp:posOffset>311150</wp:posOffset>
+              <wp:posOffset>320798</wp:posOffset>
             </wp:positionV>
             <wp:extent cx="5760720" cy="2565400"/>
             <wp:effectExtent l="19050" t="19050" r="11430" b="25400"/>
@@ -127,7 +127,7 @@
                 <wp:lineTo x="-71" y="-160"/>
               </wp:wrapPolygon>
             </wp:wrapTight>
-            <wp:docPr id="1" name="Image 1"/>
+            <wp:docPr id="4" name="Image 4"/>
             <wp:cNvGraphicFramePr>
               <a:graphicFrameLocks xmlns:a="http://schemas.openxmlformats.org/drawingml/2006/main" noChangeAspect="1"/>
             </wp:cNvGraphicFramePr>
@@ -135,7 +135,7 @@
               <a:graphicData uri="http://schemas.openxmlformats.org/drawingml/2006/picture">
                 <pic:pic xmlns:pic="http://schemas.openxmlformats.org/drawingml/2006/picture">
                   <pic:nvPicPr>
-                    <pic:cNvPr id="1" name="Image 1"/>
+                    <pic:cNvPr id="4" name="Image 4"/>
                     <pic:cNvPicPr/>
                   </pic:nvPicPr>
                   <pic:blipFill>
@@ -204,32 +204,49 @@
       </w:pPr>
       <w:r>
         <w:rPr>
+          <w:sz w:val="24"/>
+          <w:szCs w:val="24"/>
+          <w:u w:val="single"/>
+        </w:rPr>
+        <w:t>MLR de la base de données :</w:t>
+      </w:r>
+    </w:p>
+    <w:p>
+      <w:pPr>
+        <w:rPr>
+          <w:sz w:val="24"/>
+          <w:szCs w:val="24"/>
+          <w:u w:val="single"/>
+        </w:rPr>
+      </w:pPr>
+      <w:r>
+        <w:rPr>
           <w:noProof/>
           <w:sz w:val="24"/>
           <w:szCs w:val="24"/>
           <w:u w:val="single"/>
         </w:rPr>
         <w:drawing>
-          <wp:anchor distT="0" distB="0" distL="114300" distR="114300" simplePos="0" relativeHeight="251659264" behindDoc="1" locked="0" layoutInCell="1" allowOverlap="1" wp14:anchorId="6B0BD261" wp14:editId="774D664A">
+          <wp:anchor distT="0" distB="0" distL="114300" distR="114300" simplePos="0" relativeHeight="251662336" behindDoc="1" locked="0" layoutInCell="1" allowOverlap="1" wp14:anchorId="42606F93" wp14:editId="23E9C5D0">
             <wp:simplePos x="0" y="0"/>
             <wp:positionH relativeFrom="column">
-              <wp:posOffset>-747395</wp:posOffset>
+              <wp:posOffset>3810</wp:posOffset>
             </wp:positionH>
             <wp:positionV relativeFrom="paragraph">
-              <wp:posOffset>349885</wp:posOffset>
+              <wp:posOffset>2540</wp:posOffset>
             </wp:positionV>
-            <wp:extent cx="7235190" cy="2295525"/>
-            <wp:effectExtent l="19050" t="19050" r="22860" b="28575"/>
+            <wp:extent cx="5760720" cy="1528445"/>
+            <wp:effectExtent l="19050" t="19050" r="11430" b="14605"/>
             <wp:wrapTight wrapText="bothSides">
               <wp:wrapPolygon edited="0">
-                <wp:start x="-57" y="-179"/>
-                <wp:lineTo x="-57" y="21690"/>
-                <wp:lineTo x="21611" y="21690"/>
-                <wp:lineTo x="21611" y="-179"/>
-                <wp:lineTo x="-57" y="-179"/>
+                <wp:start x="-71" y="-269"/>
+                <wp:lineTo x="-71" y="21537"/>
+                <wp:lineTo x="21571" y="21537"/>
+                <wp:lineTo x="21571" y="-269"/>
+                <wp:lineTo x="-71" y="-269"/>
               </wp:wrapPolygon>
             </wp:wrapTight>
-            <wp:docPr id="2" name="Image 2"/>
+            <wp:docPr id="5" name="Image 5" descr="Une image contenant texte&#10;&#10;Description générée automatiquement"/>
             <wp:cNvGraphicFramePr>
               <a:graphicFrameLocks xmlns:a="http://schemas.openxmlformats.org/drawingml/2006/main" noChangeAspect="1"/>
             </wp:cNvGraphicFramePr>
@@ -237,7 +254,7 @@
               <a:graphicData uri="http://schemas.openxmlformats.org/drawingml/2006/picture">
                 <pic:pic xmlns:pic="http://schemas.openxmlformats.org/drawingml/2006/picture">
                   <pic:nvPicPr>
-                    <pic:cNvPr id="2" name="Image 2"/>
+                    <pic:cNvPr id="5" name="Image 5" descr="Une image contenant texte&#10;&#10;Description générée automatiquement"/>
                     <pic:cNvPicPr/>
                   </pic:nvPicPr>
                   <pic:blipFill>
@@ -255,7 +272,7 @@
                   <pic:spPr>
                     <a:xfrm>
                       <a:off x="0" y="0"/>
-                      <a:ext cx="7235190" cy="2295525"/>
+                      <a:ext cx="5760720" cy="1528445"/>
                     </a:xfrm>
                     <a:prstGeom prst="rect">
                       <a:avLst/>
@@ -278,14 +295,15 @@
           </wp:anchor>
         </w:drawing>
       </w:r>
-      <w:r>
-        <w:rPr>
-          <w:sz w:val="24"/>
-          <w:szCs w:val="24"/>
-          <w:u w:val="single"/>
-        </w:rPr>
-        <w:t>MLR de la base de données :</w:t>
-      </w:r>
+    </w:p>
+    <w:p>
+      <w:pPr>
+        <w:rPr>
+          <w:sz w:val="24"/>
+          <w:szCs w:val="24"/>
+          <w:u w:val="single"/>
+        </w:rPr>
+      </w:pPr>
     </w:p>
     <w:p>
       <w:pPr>
@@ -339,26 +357,26 @@
           <w:u w:val="single"/>
         </w:rPr>
         <w:drawing>
-          <wp:anchor distT="0" distB="0" distL="114300" distR="114300" simplePos="0" relativeHeight="251660288" behindDoc="1" locked="0" layoutInCell="1" allowOverlap="1" wp14:anchorId="3DAEA5DC" wp14:editId="5B9B3313">
+          <wp:anchor distT="0" distB="0" distL="114300" distR="114300" simplePos="0" relativeHeight="251663360" behindDoc="1" locked="0" layoutInCell="1" allowOverlap="1" wp14:anchorId="373AA3C4" wp14:editId="3DBE0E35">
             <wp:simplePos x="0" y="0"/>
             <wp:positionH relativeFrom="column">
-              <wp:posOffset>2730</wp:posOffset>
+              <wp:posOffset>21780</wp:posOffset>
             </wp:positionH>
             <wp:positionV relativeFrom="paragraph">
-              <wp:posOffset>-2647</wp:posOffset>
+              <wp:posOffset>16403</wp:posOffset>
             </wp:positionV>
-            <wp:extent cx="5760720" cy="3970020"/>
-            <wp:effectExtent l="19050" t="19050" r="11430" b="11430"/>
+            <wp:extent cx="5760720" cy="3801745"/>
+            <wp:effectExtent l="19050" t="19050" r="11430" b="27305"/>
             <wp:wrapTight wrapText="bothSides">
               <wp:wrapPolygon edited="0">
-                <wp:start x="-71" y="-104"/>
-                <wp:lineTo x="-71" y="21559"/>
-                <wp:lineTo x="21571" y="21559"/>
-                <wp:lineTo x="21571" y="-104"/>
-                <wp:lineTo x="-71" y="-104"/>
+                <wp:start x="-71" y="-108"/>
+                <wp:lineTo x="-71" y="21647"/>
+                <wp:lineTo x="21571" y="21647"/>
+                <wp:lineTo x="21571" y="-108"/>
+                <wp:lineTo x="-71" y="-108"/>
               </wp:wrapPolygon>
             </wp:wrapTight>
-            <wp:docPr id="3" name="Image 3"/>
+            <wp:docPr id="6" name="Image 6" descr="Une image contenant table&#10;&#10;Description générée automatiquement"/>
             <wp:cNvGraphicFramePr>
               <a:graphicFrameLocks xmlns:a="http://schemas.openxmlformats.org/drawingml/2006/main" noChangeAspect="1"/>
             </wp:cNvGraphicFramePr>
@@ -366,7 +384,7 @@
               <a:graphicData uri="http://schemas.openxmlformats.org/drawingml/2006/picture">
                 <pic:pic xmlns:pic="http://schemas.openxmlformats.org/drawingml/2006/picture">
                   <pic:nvPicPr>
-                    <pic:cNvPr id="3" name="Image 3"/>
+                    <pic:cNvPr id="6" name="Image 6" descr="Une image contenant table&#10;&#10;Description générée automatiquement"/>
                     <pic:cNvPicPr/>
                   </pic:nvPicPr>
                   <pic:blipFill>
@@ -384,7 +402,7 @@
                   <pic:spPr>
                     <a:xfrm>
                       <a:off x="0" y="0"/>
-                      <a:ext cx="5760720" cy="3970020"/>
+                      <a:ext cx="5760720" cy="3801745"/>
                     </a:xfrm>
                     <a:prstGeom prst="rect">
                       <a:avLst/>

</xml_diff>